<commit_message>
use case and scenario are done!
</commit_message>
<xml_diff>
--- a/docs/JR-champion-doc.docx
+++ b/docs/JR-champion-doc.docx
@@ -5,115 +5,59 @@
     <w:p>
       <w:pPr>
         <w:pStyle w:val="Heading2"/>
-        <w:numPr>
-          <w:ilvl w:val="0"/>
-          <w:numId w:val="2"/>
-        </w:numPr>
-      </w:pPr>
-      <w:r>
-        <w:t xml:space="preserve">Brief introduction </w:t>
-      </w:r>
-      <w:r>
-        <w:t>__/3</w:t>
-      </w:r>
-    </w:p>
-    <w:p>
-      <w:pPr>
+        <w:rPr>
+          <w:rFonts w:ascii="Calibri Light" w:hAnsi="Calibri Light" w:cs="Calibri Light"/>
+          <w:color w:val="auto"/>
+        </w:rPr>
+      </w:pPr>
+      <w:r>
+        <w:rPr>
+          <w:rFonts w:ascii="Calibri Light" w:hAnsi="Calibri Light" w:cs="Calibri Light"/>
+          <w:color w:val="auto"/>
+        </w:rPr>
+        <w:t>1 Introduction</w:t>
+      </w:r>
+    </w:p>
+    <w:p>
+      <w:pPr>
+        <w:spacing w:after="0" w:line="240" w:lineRule="auto"/>
         <w:ind w:left="720"/>
       </w:pPr>
       <w:r>
-        <w:t>[Describe your feature briefly]</w:t>
+        <w:t>I am in charge of creating the weapons for D.R.E.A.D. This includes different weapons for damage, their projectiles, their animation</w:t>
+      </w:r>
+      <w:r>
+        <w:t>, and a system to keep track of how much ammo a player has</w:t>
+      </w:r>
+      <w:r>
+        <w:t xml:space="preserve">. </w:t>
       </w:r>
     </w:p>
     <w:p>
       <w:pPr>
         <w:pStyle w:val="Heading2"/>
-        <w:numPr>
-          <w:ilvl w:val="0"/>
-          <w:numId w:val="2"/>
-        </w:numPr>
-      </w:pPr>
-      <w:r>
-        <w:t>Use case diagram</w:t>
-      </w:r>
-      <w:r>
-        <w:t xml:space="preserve"> with </w:t>
-      </w:r>
-      <w:r>
-        <w:t>scenario</w:t>
-      </w:r>
-      <w:r>
-        <w:t xml:space="preserve">   __14</w:t>
-      </w:r>
-    </w:p>
-    <w:p>
-      <w:pPr>
-        <w:ind w:left="720"/>
-      </w:pPr>
-      <w:r>
-        <w:t>[</w:t>
-      </w:r>
-      <w:r>
-        <w:t>Use the</w:t>
-      </w:r>
-      <w:r>
-        <w:t xml:space="preserve"> lecture notes in class. </w:t>
-      </w:r>
-    </w:p>
-    <w:p>
-      <w:pPr>
-        <w:ind w:left="720"/>
-      </w:pPr>
-      <w:r>
-        <w:t>Ensure you have at least one exception case</w:t>
-      </w:r>
-      <w:r>
-        <w:t>, and that the &lt;&lt;extend&gt;&gt; matches up with the Exceptions in your scenario, and the Exception step matches your Basic Sequence step.</w:t>
-      </w:r>
-    </w:p>
-    <w:p>
-      <w:pPr>
-        <w:ind w:left="720"/>
-      </w:pPr>
-      <w:r>
-        <w:t>Also include an &lt;&lt;include&gt;&gt; that is a suitable candidate for dynamic binding</w:t>
-      </w:r>
-      <w:r>
-        <w:t>]</w:t>
-      </w:r>
-    </w:p>
-    <w:p>
-      <w:pPr>
-        <w:spacing w:after="0"/>
-        <w:ind w:left="720"/>
-      </w:pPr>
-      <w:r>
-        <w:t>Example:</w:t>
-      </w:r>
-    </w:p>
-    <w:p>
-      <w:pPr>
-        <w:pStyle w:val="Heading3"/>
-        <w:ind w:left="1440"/>
-      </w:pPr>
-      <w:r>
-        <w:t>Use Case Diagrams</w:t>
-      </w:r>
-    </w:p>
-    <w:p>
-      <w:pPr>
-        <w:spacing w:after="0"/>
-        <w:ind w:left="720"/>
+        <w:rPr>
+          <w:rFonts w:ascii="Calibri Light" w:hAnsi="Calibri Light" w:cs="Calibri Light"/>
+          <w:color w:val="auto"/>
+        </w:rPr>
       </w:pPr>
       <w:r>
         <w:rPr>
           <w:noProof/>
         </w:rPr>
         <w:drawing>
-          <wp:inline distT="0" distB="0" distL="0" distR="0" wp14:anchorId="25465554" wp14:editId="16443B54">
-            <wp:extent cx="5943600" cy="2418080"/>
-            <wp:effectExtent l="0" t="0" r="0" b="1270"/>
-            <wp:docPr id="3" name="Picture 3"/>
+          <wp:anchor distT="0" distB="0" distL="114300" distR="114300" simplePos="0" relativeHeight="251658240" behindDoc="0" locked="0" layoutInCell="1" allowOverlap="1" wp14:anchorId="40F76623" wp14:editId="77339B77">
+            <wp:simplePos x="0" y="0"/>
+            <wp:positionH relativeFrom="column">
+              <wp:posOffset>457200</wp:posOffset>
+            </wp:positionH>
+            <wp:positionV relativeFrom="paragraph">
+              <wp:posOffset>358140</wp:posOffset>
+            </wp:positionV>
+            <wp:extent cx="3903477" cy="3606287"/>
+            <wp:effectExtent l="0" t="0" r="1905" b="0"/>
+            <wp:wrapTopAndBottom/>
+            <wp:docPr id="2" name="Picture 2" descr="Diagram&#10;&#10;Description automatically generated"/>
             <wp:cNvGraphicFramePr>
               <a:graphicFrameLocks xmlns:a="http://schemas.openxmlformats.org/drawingml/2006/main" noChangeAspect="1"/>
             </wp:cNvGraphicFramePr>
@@ -121,11 +65,17 @@
               <a:graphicData uri="http://schemas.openxmlformats.org/drawingml/2006/picture">
                 <pic:pic xmlns:pic="http://schemas.openxmlformats.org/drawingml/2006/picture">
                   <pic:nvPicPr>
-                    <pic:cNvPr id="0" name=""/>
+                    <pic:cNvPr id="2" name="Picture 2" descr="Diagram&#10;&#10;Description automatically generated"/>
                     <pic:cNvPicPr/>
                   </pic:nvPicPr>
                   <pic:blipFill>
-                    <a:blip r:embed="rId7"/>
+                    <a:blip r:embed="rId7">
+                      <a:extLst>
+                        <a:ext uri="{28A0092B-C50C-407E-A947-70E740481C1C}">
+                          <a14:useLocalDpi xmlns:a14="http://schemas.microsoft.com/office/drawing/2010/main" val="0"/>
+                        </a:ext>
+                      </a:extLst>
+                    </a:blip>
                     <a:stretch>
                       <a:fillRect/>
                     </a:stretch>
@@ -133,7 +83,7 @@
                   <pic:spPr>
                     <a:xfrm>
                       <a:off x="0" y="0"/>
-                      <a:ext cx="5943600" cy="2418080"/>
+                      <a:ext cx="3903477" cy="3606287"/>
                     </a:xfrm>
                     <a:prstGeom prst="rect">
                       <a:avLst/>
@@ -142,164 +92,140 @@
                 </pic:pic>
               </a:graphicData>
             </a:graphic>
-          </wp:inline>
+          </wp:anchor>
         </w:drawing>
       </w:r>
+      <w:r>
+        <w:rPr>
+          <w:rFonts w:ascii="Calibri Light" w:hAnsi="Calibri Light" w:cs="Calibri Light"/>
+          <w:color w:val="auto"/>
+        </w:rPr>
+        <w:t>2 Use case diagram and scenario</w:t>
+      </w:r>
     </w:p>
     <w:p>
       <w:pPr>
         <w:pStyle w:val="Heading3"/>
-        <w:ind w:left="1440"/>
-      </w:pPr>
-      <w:r>
-        <w:t>Scenarios</w:t>
+        <w:rPr>
+          <w:rFonts w:ascii="Calibri Light" w:hAnsi="Calibri Light" w:cs="Calibri Light"/>
+        </w:rPr>
+      </w:pPr>
+      <w:r>
+        <w:tab/>
+      </w:r>
+      <w:r>
+        <w:rPr>
+          <w:rFonts w:ascii="Calibri Light" w:hAnsi="Calibri Light" w:cs="Calibri Light"/>
+          <w:color w:val="auto"/>
+          <w:sz w:val="24"/>
+          <w:szCs w:val="24"/>
+        </w:rPr>
+        <w:t>Scenario</w:t>
       </w:r>
     </w:p>
     <w:p>
       <w:pPr>
         <w:spacing w:after="0"/>
-        <w:ind w:left="1440"/>
+        <w:ind w:left="720"/>
+      </w:pPr>
+      <w:r>
         <w:rPr>
           <w:b/>
           <w:bCs/>
-          <w:lang w:val="en-CA"/>
         </w:rPr>
+        <w:t xml:space="preserve">Name: </w:t>
+      </w:r>
+      <w:r>
+        <w:t>Kill Enemy</w:t>
+      </w:r>
+    </w:p>
+    <w:p>
+      <w:pPr>
+        <w:spacing w:after="0"/>
+        <w:ind w:left="720"/>
       </w:pPr>
       <w:r>
         <w:rPr>
           <w:b/>
           <w:bCs/>
-          <w:lang w:val="en-CA"/>
         </w:rPr>
-        <w:t>[You will need a scenario for each use case]</w:t>
+        <w:t>Summary:</w:t>
+      </w:r>
+      <w:r>
+        <w:t xml:space="preserve"> </w:t>
+      </w:r>
+      <w:r>
+        <w:t>The player is trying to kill the enemy by shooting them with a weapon that must be picked up.</w:t>
       </w:r>
     </w:p>
     <w:p>
       <w:pPr>
         <w:spacing w:after="0"/>
-        <w:ind w:left="1440"/>
+        <w:ind w:left="720"/>
       </w:pPr>
       <w:r>
         <w:rPr>
           <w:b/>
           <w:bCs/>
-          <w:lang w:val="en-CA"/>
         </w:rPr>
-        <w:t>Name:</w:t>
-      </w:r>
-      <w:r>
-        <w:rPr>
-          <w:lang w:val="en-CA"/>
-        </w:rPr>
+        <w:t>Actors:</w:t>
+      </w:r>
+      <w:r>
         <w:t xml:space="preserve"> </w:t>
       </w:r>
       <w:r>
-        <w:rPr>
-          <w:lang w:val="en-CA"/>
-        </w:rPr>
-        <w:t>Add Numbers</w:t>
-      </w:r>
-      <w:r>
-        <w:rPr>
-          <w:lang w:val="en-CA"/>
-        </w:rPr>
-        <w:t xml:space="preserve"> </w:t>
+        <w:t>Player Character</w:t>
       </w:r>
     </w:p>
     <w:p>
       <w:pPr>
         <w:spacing w:after="0"/>
-        <w:ind w:left="1440"/>
+        <w:ind w:left="720"/>
       </w:pPr>
       <w:r>
         <w:rPr>
           <w:b/>
           <w:bCs/>
-          <w:lang w:val="en-CA"/>
         </w:rPr>
-        <w:t>Summary:</w:t>
-      </w:r>
-      <w:r>
-        <w:rPr>
-          <w:lang w:val="en-CA"/>
-        </w:rPr>
+        <w:t>Preconditions:</w:t>
+      </w:r>
+      <w:r>
         <w:t xml:space="preserve"> </w:t>
       </w:r>
       <w:r>
-        <w:rPr>
-          <w:lang w:val="en-CA"/>
-        </w:rPr>
-        <w:t>The accountant uses the machine to calculate the sum of two numbers</w:t>
-      </w:r>
-      <w:r>
-        <w:rPr>
-          <w:lang w:val="en-CA"/>
-        </w:rPr>
-        <w:t xml:space="preserve">. </w:t>
+        <w:t>Game is created and player has started playing the game.</w:t>
       </w:r>
     </w:p>
     <w:p>
       <w:pPr>
         <w:spacing w:after="0"/>
-        <w:ind w:left="1440"/>
+        <w:ind w:left="720"/>
       </w:pPr>
       <w:r>
         <w:rPr>
           <w:b/>
           <w:bCs/>
-          <w:lang w:val="en-CA"/>
         </w:rPr>
-        <w:t>Actors:</w:t>
-      </w:r>
-      <w:r>
-        <w:rPr>
-          <w:lang w:val="en-CA"/>
-        </w:rPr>
-        <w:t xml:space="preserve"> </w:t>
-      </w:r>
-      <w:r>
-        <w:rPr>
-          <w:lang w:val="en-CA"/>
-        </w:rPr>
-        <w:t>Accountant</w:t>
-      </w:r>
-      <w:r>
-        <w:rPr>
-          <w:lang w:val="en-CA"/>
-        </w:rPr>
-        <w:t xml:space="preserve">. </w:t>
+        <w:t>Basic sequence:</w:t>
       </w:r>
     </w:p>
     <w:p>
       <w:pPr>
         <w:spacing w:after="0"/>
-        <w:ind w:left="1440"/>
-      </w:pPr>
+        <w:ind w:left="720"/>
+      </w:pPr>
+      <w:r>
+        <w:tab/>
+      </w:r>
       <w:r>
         <w:rPr>
           <w:b/>
           <w:bCs/>
-          <w:lang w:val="en-CA"/>
         </w:rPr>
-        <w:t>Preconditions:</w:t>
-      </w:r>
-      <w:r>
-        <w:rPr>
-          <w:lang w:val="en-CA"/>
-        </w:rPr>
-        <w:t xml:space="preserve"> </w:t>
-      </w:r>
-      <w:r>
-        <w:rPr>
-          <w:lang w:val="en-CA"/>
-        </w:rPr>
-        <w:t>Calculator has been initialized</w:t>
-      </w:r>
-      <w:r>
-        <w:rPr>
-          <w:lang w:val="en-CA"/>
-        </w:rPr>
-        <w:t xml:space="preserve">. </w:t>
+        <w:t xml:space="preserve">Step 1: </w:t>
+      </w:r>
+      <w:r>
+        <w:t>Pick up weapon</w:t>
       </w:r>
     </w:p>
     <w:p>
@@ -311,344 +237,152 @@
         <w:rPr>
           <w:b/>
           <w:bCs/>
-          <w:lang w:val="en-CA"/>
         </w:rPr>
-        <w:t>Basic sequence:</w:t>
-      </w:r>
-      <w:r>
-        <w:rPr>
-          <w:lang w:val="en-CA"/>
-        </w:rPr>
-        <w:t xml:space="preserve"> </w:t>
+        <w:t xml:space="preserve">Step 2: </w:t>
+      </w:r>
+      <w:r>
+        <w:t>Pick up ammunition</w:t>
       </w:r>
     </w:p>
     <w:p>
       <w:pPr>
         <w:spacing w:after="0"/>
-        <w:ind w:left="2160"/>
+        <w:ind w:left="1440"/>
       </w:pPr>
       <w:r>
         <w:rPr>
           <w:b/>
           <w:bCs/>
-          <w:lang w:val="en-CA"/>
         </w:rPr>
-        <w:t>Step 1:</w:t>
-      </w:r>
-      <w:r>
-        <w:rPr>
-          <w:lang w:val="en-CA"/>
-        </w:rPr>
-        <w:t xml:space="preserve"> </w:t>
-      </w:r>
-      <w:r>
-        <w:rPr>
-          <w:lang w:val="en-CA"/>
-        </w:rPr>
-        <w:t>Accept input of first number</w:t>
-      </w:r>
-      <w:r>
-        <w:rPr>
-          <w:lang w:val="en-CA"/>
-        </w:rPr>
-        <w:t xml:space="preserve">. </w:t>
+        <w:t>Step 3:</w:t>
+      </w:r>
+      <w:r>
+        <w:t xml:space="preserve"> Fire weapon towards enemy</w:t>
       </w:r>
     </w:p>
     <w:p>
       <w:pPr>
         <w:spacing w:after="0"/>
-        <w:ind w:left="2160"/>
+        <w:ind w:left="1440"/>
       </w:pPr>
       <w:r>
         <w:rPr>
           <w:b/>
           <w:bCs/>
-          <w:lang w:val="en-CA"/>
         </w:rPr>
-        <w:t>Step 2:</w:t>
-      </w:r>
-      <w:r>
-        <w:rPr>
-          <w:lang w:val="en-CA"/>
-        </w:rPr>
-        <w:t xml:space="preserve"> </w:t>
-      </w:r>
-      <w:r>
-        <w:rPr>
-          <w:lang w:val="en-CA"/>
-        </w:rPr>
-        <w:t>Continue to accept numbers until [calculate] is entered.</w:t>
-      </w:r>
-      <w:r>
-        <w:rPr>
-          <w:lang w:val="en-CA"/>
-        </w:rPr>
-        <w:t xml:space="preserve"> </w:t>
+        <w:t>Step 4:</w:t>
+      </w:r>
+      <w:r>
+        <w:t xml:space="preserve"> Ammunition tracker keeps track of how much is ammunition is left</w:t>
       </w:r>
     </w:p>
     <w:p>
       <w:pPr>
         <w:spacing w:after="0"/>
-        <w:ind w:left="2160"/>
+        <w:ind w:left="720"/>
       </w:pPr>
       <w:r>
         <w:rPr>
           <w:b/>
           <w:bCs/>
-          <w:lang w:val="en-CA"/>
         </w:rPr>
-        <w:t>Step 3:</w:t>
-      </w:r>
-      <w:r>
-        <w:rPr>
-          <w:lang w:val="en-CA"/>
-        </w:rPr>
-        <w:t xml:space="preserve"> </w:t>
-      </w:r>
-      <w:r>
-        <w:rPr>
-          <w:lang w:val="en-CA"/>
-        </w:rPr>
-        <w:t>Accept calculate command</w:t>
-      </w:r>
-      <w:r>
-        <w:rPr>
-          <w:lang w:val="en-CA"/>
-        </w:rPr>
-        <w:t xml:space="preserve">. </w:t>
+        <w:t>Exceptions:</w:t>
       </w:r>
     </w:p>
     <w:p>
       <w:pPr>
         <w:spacing w:after="0"/>
-        <w:ind w:left="2160"/>
+        <w:ind w:left="1440"/>
       </w:pPr>
       <w:r>
         <w:rPr>
           <w:b/>
           <w:bCs/>
-          <w:lang w:val="en-CA"/>
         </w:rPr>
-        <w:t>Step 4:</w:t>
-      </w:r>
-      <w:r>
-        <w:rPr>
-          <w:lang w:val="en-CA"/>
-        </w:rPr>
-        <w:t xml:space="preserve"> </w:t>
-      </w:r>
-      <w:r>
-        <w:rPr>
-          <w:lang w:val="en-CA"/>
-        </w:rPr>
-        <w:t>Calculate and show result</w:t>
-      </w:r>
-      <w:r>
-        <w:rPr>
-          <w:lang w:val="en-CA"/>
-        </w:rPr>
-        <w:t xml:space="preserve">. </w:t>
-      </w:r>
-    </w:p>
-    <w:p>
-      <w:pPr>
-        <w:spacing w:after="0"/>
-        <w:ind w:left="1440"/>
-      </w:pPr>
+        <w:t xml:space="preserve">Step </w:t>
+      </w:r>
       <w:r>
         <w:rPr>
           <w:b/>
           <w:bCs/>
-          <w:lang w:val="en-CA"/>
         </w:rPr>
-        <w:t>Exceptions:</w:t>
-      </w:r>
-      <w:r>
-        <w:rPr>
-          <w:lang w:val="en-CA"/>
-        </w:rPr>
-        <w:t xml:space="preserve"> </w:t>
-      </w:r>
-    </w:p>
-    <w:p>
-      <w:pPr>
-        <w:spacing w:after="0"/>
-        <w:ind w:left="2160"/>
-      </w:pPr>
+        <w:t>3</w:t>
+      </w:r>
       <w:r>
         <w:rPr>
           <w:b/>
           <w:bCs/>
-          <w:lang w:val="en-CA"/>
         </w:rPr>
-        <w:t xml:space="preserve">Step </w:t>
-      </w:r>
+        <w:t xml:space="preserve">: </w:t>
+      </w:r>
+      <w:r>
+        <w:t>Health reaches zero before player fires the weapon: player loses the game.</w:t>
+      </w:r>
+    </w:p>
+    <w:p>
+      <w:pPr>
+        <w:spacing w:after="0"/>
+        <w:ind w:left="720"/>
+      </w:pPr>
       <w:r>
         <w:rPr>
           <w:b/>
           <w:bCs/>
-          <w:lang w:val="en-CA"/>
         </w:rPr>
-        <w:t>1</w:t>
-      </w:r>
+        <w:t>Post Conditions:</w:t>
+      </w:r>
+      <w:r>
+        <w:t xml:space="preserve"> Player </w:t>
+      </w:r>
+      <w:r>
+        <w:t>has fired a weapon at (and hopefully hit) the enemy.</w:t>
+      </w:r>
+    </w:p>
+    <w:p>
+      <w:pPr>
+        <w:spacing w:after="0"/>
+        <w:ind w:left="720"/>
+      </w:pPr>
       <w:r>
         <w:rPr>
           <w:b/>
           <w:bCs/>
-          <w:lang w:val="en-CA"/>
         </w:rPr>
-        <w:t>:</w:t>
-      </w:r>
-      <w:r>
-        <w:rPr>
-          <w:lang w:val="en-CA"/>
-        </w:rPr>
-        <w:t xml:space="preserve"> </w:t>
-      </w:r>
-      <w:r>
-        <w:rPr>
-          <w:lang w:val="en-CA"/>
-        </w:rPr>
-        <w:t>[calculate] is pressed before any input: Display 0</w:t>
-      </w:r>
-      <w:r>
-        <w:rPr>
-          <w:lang w:val="en-CA"/>
-        </w:rPr>
-        <w:t xml:space="preserve">. </w:t>
+        <w:t xml:space="preserve">Priority: </w:t>
+      </w:r>
+      <w:r>
+        <w:t>1*</w:t>
       </w:r>
     </w:p>
     <w:p>
       <w:pPr>
         <w:spacing w:after="0"/>
-        <w:ind w:left="2160"/>
+        <w:ind w:left="720"/>
       </w:pPr>
       <w:r>
         <w:rPr>
           <w:b/>
           <w:bCs/>
-          <w:lang w:val="en-CA"/>
-        </w:rPr>
-        <w:t xml:space="preserve">Step </w:t>
-      </w:r>
-      <w:r>
-        <w:rPr>
-          <w:b/>
-          <w:bCs/>
-          <w:lang w:val="en-CA"/>
-        </w:rPr>
-        <w:t>2</w:t>
-      </w:r>
-      <w:r>
-        <w:rPr>
-          <w:b/>
-          <w:bCs/>
-          <w:lang w:val="en-CA"/>
-        </w:rPr>
-        <w:t>:</w:t>
-      </w:r>
-      <w:r>
-        <w:rPr>
-          <w:lang w:val="en-CA"/>
-        </w:rPr>
-        <w:t xml:space="preserve"> </w:t>
-      </w:r>
-      <w:r>
-        <w:rPr>
-          <w:lang w:val="en-CA"/>
-        </w:rPr>
-        <w:t>A button other than [calculate] or a number input is pressed: ignore input.</w:t>
-      </w:r>
-      <w:r>
-        <w:rPr>
-          <w:lang w:val="en-CA"/>
-        </w:rPr>
-        <w:t xml:space="preserve"> </w:t>
-      </w:r>
-    </w:p>
-    <w:p>
-      <w:pPr>
-        <w:spacing w:after="0"/>
-        <w:ind w:left="1440"/>
-      </w:pPr>
-      <w:r>
-        <w:rPr>
-          <w:b/>
-          <w:bCs/>
-          <w:lang w:val="en-CA"/>
-        </w:rPr>
-        <w:lastRenderedPageBreak/>
-        <w:t>Post conditions:</w:t>
-      </w:r>
-      <w:r>
-        <w:rPr>
-          <w:lang w:val="en-CA"/>
-        </w:rPr>
-        <w:t xml:space="preserve"> </w:t>
-      </w:r>
-      <w:r>
-        <w:rPr>
-          <w:lang w:val="en-CA"/>
-        </w:rPr>
-        <w:t>Calculated value is displayed</w:t>
-      </w:r>
-      <w:r>
-        <w:rPr>
-          <w:lang w:val="en-CA"/>
-        </w:rPr>
-        <w:t xml:space="preserve">. </w:t>
-      </w:r>
-    </w:p>
-    <w:p>
-      <w:pPr>
-        <w:spacing w:after="0"/>
-        <w:ind w:left="1440"/>
-      </w:pPr>
-      <w:r>
-        <w:rPr>
-          <w:b/>
-          <w:bCs/>
-          <w:lang w:val="en-CA"/>
-        </w:rPr>
-        <w:t>Priority:</w:t>
-      </w:r>
-      <w:r>
-        <w:rPr>
-          <w:lang w:val="en-CA"/>
-        </w:rPr>
-        <w:t xml:space="preserve"> 2*</w:t>
-      </w:r>
-    </w:p>
-    <w:p>
-      <w:pPr>
-        <w:spacing w:after="0"/>
-        <w:ind w:left="1440"/>
-      </w:pPr>
-      <w:r>
-        <w:rPr>
-          <w:b/>
-          <w:bCs/>
-          <w:lang w:val="en-CA"/>
         </w:rPr>
         <w:t>ID:</w:t>
       </w:r>
       <w:r>
-        <w:rPr>
-          <w:lang w:val="en-CA"/>
-        </w:rPr>
-        <w:t xml:space="preserve"> C</w:t>
-      </w:r>
-      <w:r>
-        <w:rPr>
-          <w:lang w:val="en-CA"/>
-        </w:rPr>
-        <w:t xml:space="preserve">01 </w:t>
+        <w:t xml:space="preserve"> JR0</w:t>
+      </w:r>
+      <w:r>
+        <w:t>1</w:t>
       </w:r>
     </w:p>
     <w:p>
       <w:pPr>
         <w:spacing w:after="0"/>
-        <w:ind w:left="1440"/>
+        <w:ind w:left="720"/>
+      </w:pPr>
+    </w:p>
+    <w:p>
+      <w:pPr>
+        <w:spacing w:after="0"/>
+        <w:ind w:left="720"/>
       </w:pPr>
       <w:r>
         <w:rPr>
@@ -660,7 +394,6 @@
     <w:p>
       <w:pPr>
         <w:spacing w:after="0"/>
-        <w:ind w:left="720"/>
       </w:pPr>
     </w:p>
     <w:p>
@@ -1351,15 +1084,7 @@
               </w:rPr>
             </w:pPr>
             <w:r>
-              <w:t>Duration (</w:t>
-            </w:r>
-            <w:proofErr w:type="spellStart"/>
-            <w:r>
-              <w:t>PWks</w:t>
-            </w:r>
-            <w:proofErr w:type="spellEnd"/>
-            <w:r>
-              <w:t>)</w:t>
+              <w:t>Duration (PWks)</w:t>
             </w:r>
           </w:p>
         </w:tc>
@@ -4862,6 +4587,7 @@
     <w:lsdException w:name="HTML Sample" w:semiHidden="1" w:unhideWhenUsed="1"/>
     <w:lsdException w:name="HTML Typewriter" w:semiHidden="1" w:unhideWhenUsed="1"/>
     <w:lsdException w:name="HTML Variable" w:semiHidden="1" w:unhideWhenUsed="1"/>
+    <w:lsdException w:name="Normal Table" w:semiHidden="1" w:unhideWhenUsed="1"/>
     <w:lsdException w:name="annotation subject" w:semiHidden="1" w:unhideWhenUsed="1"/>
     <w:lsdException w:name="No List" w:semiHidden="1" w:unhideWhenUsed="1"/>
     <w:lsdException w:name="Outline List 1" w:semiHidden="1" w:unhideWhenUsed="1"/>
@@ -4904,8 +4630,11 @@
     <w:lsdException w:name="Table Contemporary" w:semiHidden="1" w:unhideWhenUsed="1"/>
     <w:lsdException w:name="Table Elegant" w:semiHidden="1" w:unhideWhenUsed="1"/>
     <w:lsdException w:name="Table Professional" w:semiHidden="1" w:unhideWhenUsed="1"/>
+    <w:lsdException w:name="Table Subtle 1" w:semiHidden="1" w:unhideWhenUsed="1"/>
     <w:lsdException w:name="Table Subtle 2" w:semiHidden="1" w:unhideWhenUsed="1"/>
     <w:lsdException w:name="Table Web 1" w:semiHidden="1" w:unhideWhenUsed="1"/>
+    <w:lsdException w:name="Table Web 2" w:semiHidden="1" w:unhideWhenUsed="1"/>
+    <w:lsdException w:name="Table Web 3" w:semiHidden="1" w:unhideWhenUsed="1"/>
     <w:lsdException w:name="Balloon Text" w:semiHidden="1" w:unhideWhenUsed="1"/>
     <w:lsdException w:name="Table Grid" w:uiPriority="59"/>
     <w:lsdException w:name="Table Theme" w:semiHidden="1" w:unhideWhenUsed="1"/>

</xml_diff>

<commit_message>
Champion doc is done. Class diagram and sequence diagram is done!
</commit_message>
<xml_diff>
--- a/docs/JR-champion-doc.docx
+++ b/docs/JR-champion-doc.docx
@@ -5,11 +5,14 @@
     <w:p>
       <w:pPr>
         <w:pStyle w:val="Heading2"/>
+        <w:spacing w:after="240"/>
         <w:rPr>
           <w:rFonts w:ascii="Calibri Light" w:hAnsi="Calibri Light" w:cs="Calibri Light"/>
           <w:color w:val="auto"/>
         </w:rPr>
       </w:pPr>
+      <w:bookmarkStart w:id="0" w:name="_Hlk114234679"/>
+      <w:bookmarkEnd w:id="0"/>
       <w:r>
         <w:rPr>
           <w:rFonts w:ascii="Calibri Light" w:hAnsi="Calibri Light" w:cs="Calibri Light"/>
@@ -24,10 +27,18 @@
         <w:ind w:left="720"/>
       </w:pPr>
       <w:r>
-        <w:t>I am in charge of creating the weapons for D.R.E.A.D. This includes different weapons for damage, their projectiles, their animation</w:t>
-      </w:r>
-      <w:r>
-        <w:t>, and a system to keep track of how much ammo a player has</w:t>
+        <w:t xml:space="preserve">I </w:t>
+      </w:r>
+      <w:proofErr w:type="gramStart"/>
+      <w:r>
+        <w:t>am in charge of</w:t>
+      </w:r>
+      <w:proofErr w:type="gramEnd"/>
+      <w:r>
+        <w:t xml:space="preserve"> creating the weapons for D.R.E.A.D. This includes different weapons for damage, their projectiles, </w:t>
+      </w:r>
+      <w:r>
+        <w:t>and a system to keep track of how much ammo a player has</w:t>
       </w:r>
       <w:r>
         <w:t xml:space="preserve">. </w:t>
@@ -36,6 +47,7 @@
     <w:p>
       <w:pPr>
         <w:pStyle w:val="Heading2"/>
+        <w:spacing w:after="240"/>
         <w:rPr>
           <w:rFonts w:ascii="Calibri Light" w:hAnsi="Calibri Light" w:cs="Calibri Light"/>
           <w:color w:val="auto"/>
@@ -193,7 +205,15 @@
         <w:t xml:space="preserve"> </w:t>
       </w:r>
       <w:r>
-        <w:t>Game is created and player has started playing the game.</w:t>
+        <w:t xml:space="preserve">Game is </w:t>
+      </w:r>
+      <w:proofErr w:type="gramStart"/>
+      <w:r>
+        <w:t>created</w:t>
+      </w:r>
+      <w:proofErr w:type="gramEnd"/>
+      <w:r>
+        <w:t xml:space="preserve"> and player has started playing the game.</w:t>
       </w:r>
     </w:p>
     <w:p>
@@ -364,7 +384,6 @@
           <w:b/>
           <w:bCs/>
         </w:rPr>
-        <w:lastRenderedPageBreak/>
         <w:t>ID:</w:t>
       </w:r>
       <w:r>
@@ -394,22 +413,33 @@
     </w:p>
     <w:p>
       <w:pPr>
-        <w:spacing w:after="0"/>
+        <w:pStyle w:val="Heading2"/>
+        <w:spacing w:after="240"/>
+        <w:rPr>
+          <w:rFonts w:ascii="Calibri Light" w:hAnsi="Calibri Light" w:cs="Calibri Light"/>
+          <w:color w:val="auto"/>
+        </w:rPr>
       </w:pPr>
-    </w:p>
-    <w:p>
-      <w:pPr>
-        <w:pStyle w:val="Heading2"/>
-        <w:numPr>
-          <w:ilvl w:val="0"/>
-          <w:numId w:val="2"/>
-        </w:numPr>
-      </w:pPr>
-      <w:r>
-        <w:t>Data Flow diagram(s) from Level 0 to process description for your feature</w:t>
-      </w:r>
-      <w:r>
-        <w:t xml:space="preserve"> _______14</w:t>
+      <w:r>
+        <w:rPr>
+          <w:rFonts w:ascii="Calibri Light" w:hAnsi="Calibri Light" w:cs="Calibri Light"/>
+          <w:color w:val="auto"/>
+        </w:rPr>
+        <w:t>3</w:t>
+      </w:r>
+      <w:r>
+        <w:rPr>
+          <w:rFonts w:ascii="Calibri Light" w:hAnsi="Calibri Light" w:cs="Calibri Light"/>
+          <w:color w:val="auto"/>
+        </w:rPr>
+        <w:t xml:space="preserve"> </w:t>
+      </w:r>
+      <w:r>
+        <w:rPr>
+          <w:rFonts w:ascii="Calibri Light" w:hAnsi="Calibri Light" w:cs="Calibri Light"/>
+          <w:color w:val="auto"/>
+        </w:rPr>
+        <w:t>Data Flow Diagrams</w:t>
       </w:r>
     </w:p>
     <w:p>
@@ -417,39 +447,26 @@
         <w:ind w:left="720"/>
       </w:pPr>
       <w:r>
-        <w:t>[Get the Level 0 from your team.  Highlight the path to your feature]</w:t>
+        <w:t>In the diagrams below, I will describe the weapons feature I will implement. I will describe the “fire” method in pseudocode below the diagrams.</w:t>
       </w:r>
     </w:p>
     <w:p>
       <w:pPr>
-        <w:ind w:left="720"/>
-      </w:pPr>
-      <w:r>
-        <w:t>Example:</w:t>
-      </w:r>
-    </w:p>
-    <w:p>
-      <w:pPr>
-        <w:pStyle w:val="Heading3"/>
-        <w:ind w:left="1440"/>
-      </w:pPr>
-      <w:r>
-        <w:t>Data Flow Diagrams</w:t>
-      </w:r>
-    </w:p>
-    <w:p>
-      <w:pPr>
-        <w:ind w:left="720"/>
+        <w:rPr>
+          <w:rFonts w:ascii="Calibri Light" w:hAnsi="Calibri Light" w:cs="Calibri Light"/>
+          <w:b/>
+          <w:bCs/>
+        </w:rPr>
       </w:pPr>
       <w:r>
         <w:rPr>
           <w:noProof/>
         </w:rPr>
         <w:drawing>
-          <wp:inline distT="0" distB="0" distL="0" distR="0" wp14:anchorId="52A4C7C0" wp14:editId="16900079">
-            <wp:extent cx="5610225" cy="4076700"/>
-            <wp:effectExtent l="0" t="0" r="9525" b="0"/>
-            <wp:docPr id="1" name="Picture 1"/>
+          <wp:inline distT="0" distB="0" distL="0" distR="0" wp14:anchorId="5133FCEE" wp14:editId="70B6CE51">
+            <wp:extent cx="5943600" cy="1960245"/>
+            <wp:effectExtent l="0" t="0" r="0" b="0"/>
+            <wp:docPr id="5" name="Picture 5" descr="Diagram&#10;&#10;Description automatically generated"/>
             <wp:cNvGraphicFramePr>
               <a:graphicFrameLocks xmlns:a="http://schemas.openxmlformats.org/drawingml/2006/main" noChangeAspect="1"/>
             </wp:cNvGraphicFramePr>
@@ -457,10 +474,8 @@
               <a:graphicData uri="http://schemas.openxmlformats.org/drawingml/2006/picture">
                 <pic:pic xmlns:pic="http://schemas.openxmlformats.org/drawingml/2006/picture">
                   <pic:nvPicPr>
-                    <pic:cNvPr id="0" name="Picture 1"/>
-                    <pic:cNvPicPr>
-                      <a:picLocks noChangeAspect="1" noChangeArrowheads="1"/>
-                    </pic:cNvPicPr>
+                    <pic:cNvPr id="5" name="Picture 5" descr="Diagram&#10;&#10;Description automatically generated"/>
+                    <pic:cNvPicPr/>
                   </pic:nvPicPr>
                   <pic:blipFill>
                     <a:blip r:embed="rId8">
@@ -470,23 +485,18 @@
                         </a:ext>
                       </a:extLst>
                     </a:blip>
-                    <a:srcRect/>
                     <a:stretch>
                       <a:fillRect/>
                     </a:stretch>
                   </pic:blipFill>
-                  <pic:spPr bwMode="auto">
+                  <pic:spPr>
                     <a:xfrm>
                       <a:off x="0" y="0"/>
-                      <a:ext cx="5610225" cy="4076700"/>
+                      <a:ext cx="5943600" cy="1960245"/>
                     </a:xfrm>
                     <a:prstGeom prst="rect">
                       <a:avLst/>
                     </a:prstGeom>
-                    <a:noFill/>
-                    <a:ln>
-                      <a:noFill/>
-                    </a:ln>
                   </pic:spPr>
                 </pic:pic>
               </a:graphicData>
@@ -494,81 +504,527 @@
           </wp:inline>
         </w:drawing>
       </w:r>
+      <w:r>
+        <w:rPr>
+          <w:noProof/>
+        </w:rPr>
+        <w:drawing>
+          <wp:inline distT="0" distB="0" distL="0" distR="0" wp14:anchorId="5514C42E" wp14:editId="02751192">
+            <wp:extent cx="5943600" cy="3839845"/>
+            <wp:effectExtent l="0" t="0" r="0" b="0"/>
+            <wp:docPr id="4" name="Picture 4" descr="Diagram, schematic&#10;&#10;Description automatically generated"/>
+            <wp:cNvGraphicFramePr>
+              <a:graphicFrameLocks xmlns:a="http://schemas.openxmlformats.org/drawingml/2006/main" noChangeAspect="1"/>
+            </wp:cNvGraphicFramePr>
+            <a:graphic xmlns:a="http://schemas.openxmlformats.org/drawingml/2006/main">
+              <a:graphicData uri="http://schemas.openxmlformats.org/drawingml/2006/picture">
+                <pic:pic xmlns:pic="http://schemas.openxmlformats.org/drawingml/2006/picture">
+                  <pic:nvPicPr>
+                    <pic:cNvPr id="4" name="Picture 4" descr="Diagram, schematic&#10;&#10;Description automatically generated"/>
+                    <pic:cNvPicPr/>
+                  </pic:nvPicPr>
+                  <pic:blipFill>
+                    <a:blip r:embed="rId9" cstate="print">
+                      <a:extLst>
+                        <a:ext uri="{28A0092B-C50C-407E-A947-70E740481C1C}">
+                          <a14:useLocalDpi xmlns:a14="http://schemas.microsoft.com/office/drawing/2010/main" val="0"/>
+                        </a:ext>
+                      </a:extLst>
+                    </a:blip>
+                    <a:stretch>
+                      <a:fillRect/>
+                    </a:stretch>
+                  </pic:blipFill>
+                  <pic:spPr>
+                    <a:xfrm>
+                      <a:off x="0" y="0"/>
+                      <a:ext cx="5943600" cy="3839845"/>
+                    </a:xfrm>
+                    <a:prstGeom prst="rect">
+                      <a:avLst/>
+                    </a:prstGeom>
+                  </pic:spPr>
+                </pic:pic>
+              </a:graphicData>
+            </a:graphic>
+          </wp:inline>
+        </w:drawing>
+      </w:r>
+      <w:r>
+        <w:rPr>
+          <w:noProof/>
+        </w:rPr>
+        <w:lastRenderedPageBreak/>
+        <w:drawing>
+          <wp:inline distT="0" distB="0" distL="0" distR="0" wp14:anchorId="7B60149D" wp14:editId="06D3F63D">
+            <wp:extent cx="5943600" cy="1718310"/>
+            <wp:effectExtent l="0" t="0" r="0" b="0"/>
+            <wp:docPr id="7" name="Picture 7" descr="Diagram&#10;&#10;Description automatically generated"/>
+            <wp:cNvGraphicFramePr>
+              <a:graphicFrameLocks xmlns:a="http://schemas.openxmlformats.org/drawingml/2006/main" noChangeAspect="1"/>
+            </wp:cNvGraphicFramePr>
+            <a:graphic xmlns:a="http://schemas.openxmlformats.org/drawingml/2006/main">
+              <a:graphicData uri="http://schemas.openxmlformats.org/drawingml/2006/picture">
+                <pic:pic xmlns:pic="http://schemas.openxmlformats.org/drawingml/2006/picture">
+                  <pic:nvPicPr>
+                    <pic:cNvPr id="7" name="Picture 7" descr="Diagram&#10;&#10;Description automatically generated"/>
+                    <pic:cNvPicPr/>
+                  </pic:nvPicPr>
+                  <pic:blipFill>
+                    <a:blip r:embed="rId10" cstate="print">
+                      <a:extLst>
+                        <a:ext uri="{28A0092B-C50C-407E-A947-70E740481C1C}">
+                          <a14:useLocalDpi xmlns:a14="http://schemas.microsoft.com/office/drawing/2010/main" val="0"/>
+                        </a:ext>
+                      </a:extLst>
+                    </a:blip>
+                    <a:stretch>
+                      <a:fillRect/>
+                    </a:stretch>
+                  </pic:blipFill>
+                  <pic:spPr>
+                    <a:xfrm>
+                      <a:off x="0" y="0"/>
+                      <a:ext cx="5943600" cy="1718310"/>
+                    </a:xfrm>
+                    <a:prstGeom prst="rect">
+                      <a:avLst/>
+                    </a:prstGeom>
+                  </pic:spPr>
+                </pic:pic>
+              </a:graphicData>
+            </a:graphic>
+          </wp:inline>
+        </w:drawing>
+      </w:r>
+      <w:r>
+        <w:rPr>
+          <w:noProof/>
+        </w:rPr>
+        <w:drawing>
+          <wp:inline distT="0" distB="0" distL="0" distR="0" wp14:anchorId="40C7CD04" wp14:editId="560EE046">
+            <wp:extent cx="5943600" cy="4029710"/>
+            <wp:effectExtent l="0" t="0" r="0" b="0"/>
+            <wp:docPr id="6" name="Picture 6" descr="Diagram&#10;&#10;Description automatically generated"/>
+            <wp:cNvGraphicFramePr>
+              <a:graphicFrameLocks xmlns:a="http://schemas.openxmlformats.org/drawingml/2006/main" noChangeAspect="1"/>
+            </wp:cNvGraphicFramePr>
+            <a:graphic xmlns:a="http://schemas.openxmlformats.org/drawingml/2006/main">
+              <a:graphicData uri="http://schemas.openxmlformats.org/drawingml/2006/picture">
+                <pic:pic xmlns:pic="http://schemas.openxmlformats.org/drawingml/2006/picture">
+                  <pic:nvPicPr>
+                    <pic:cNvPr id="6" name="Picture 6" descr="Diagram&#10;&#10;Description automatically generated"/>
+                    <pic:cNvPicPr/>
+                  </pic:nvPicPr>
+                  <pic:blipFill>
+                    <a:blip r:embed="rId11" cstate="print">
+                      <a:extLst>
+                        <a:ext uri="{28A0092B-C50C-407E-A947-70E740481C1C}">
+                          <a14:useLocalDpi xmlns:a14="http://schemas.microsoft.com/office/drawing/2010/main" val="0"/>
+                        </a:ext>
+                      </a:extLst>
+                    </a:blip>
+                    <a:stretch>
+                      <a:fillRect/>
+                    </a:stretch>
+                  </pic:blipFill>
+                  <pic:spPr>
+                    <a:xfrm>
+                      <a:off x="0" y="0"/>
+                      <a:ext cx="5943600" cy="4029710"/>
+                    </a:xfrm>
+                    <a:prstGeom prst="rect">
+                      <a:avLst/>
+                    </a:prstGeom>
+                  </pic:spPr>
+                </pic:pic>
+              </a:graphicData>
+            </a:graphic>
+          </wp:inline>
+        </w:drawing>
+      </w:r>
     </w:p>
     <w:p>
       <w:pPr>
-        <w:pStyle w:val="Heading3"/>
-        <w:ind w:left="1440"/>
+        <w:ind w:firstLine="720"/>
+        <w:rPr>
+          <w:rFonts w:ascii="Calibri Light" w:hAnsi="Calibri Light" w:cs="Calibri Light"/>
+          <w:b/>
+          <w:bCs/>
+        </w:rPr>
       </w:pPr>
       <w:r>
-        <w:t>Process Descriptions</w:t>
+        <w:rPr>
+          <w:rFonts w:ascii="Calibri Light" w:hAnsi="Calibri Light" w:cs="Calibri Light"/>
+          <w:b/>
+          <w:bCs/>
+        </w:rPr>
+        <w:t>Process Description</w:t>
       </w:r>
     </w:p>
     <w:p>
       <w:pPr>
-        <w:spacing w:after="0"/>
-        <w:ind w:left="2160"/>
+        <w:spacing w:after="0" w:line="240" w:lineRule="auto"/>
+        <w:ind w:left="1440"/>
       </w:pPr>
       <w:r>
-        <w:t>Assign rooms*:</w:t>
+        <w:t xml:space="preserve">The fire function will call multiple methods from a different class </w:t>
+      </w:r>
+      <w:proofErr w:type="gramStart"/>
+      <w:r>
+        <w:t>in order to</w:t>
+      </w:r>
+      <w:proofErr w:type="gramEnd"/>
+      <w:r>
+        <w:t xml:space="preserve"> put all the information together to create a bullet to shoot towards a target. The following is pseudocode showing this.</w:t>
       </w:r>
     </w:p>
     <w:p>
       <w:pPr>
-        <w:spacing w:after="0"/>
-        <w:ind w:left="2880"/>
+        <w:spacing w:after="0" w:line="240" w:lineRule="auto"/>
+        <w:ind w:left="1440"/>
       </w:pPr>
-      <w:r>
-        <w:t>WHILE teacher in two places at once OR two classes in the same room</w:t>
-      </w:r>
     </w:p>
     <w:p>
       <w:pPr>
-        <w:spacing w:after="0"/>
-        <w:ind w:left="2880"/>
+        <w:spacing w:after="0" w:line="240" w:lineRule="auto"/>
+        <w:ind w:left="1440"/>
+        <w:rPr>
+          <w:rFonts w:ascii="Consolas" w:hAnsi="Consolas"/>
+        </w:rPr>
       </w:pPr>
-      <w:r>
-        <w:t xml:space="preserve">     Randomly redistribute classes</w:t>
+      <w:proofErr w:type="gramStart"/>
+      <w:r>
+        <w:rPr>
+          <w:rFonts w:ascii="Consolas" w:hAnsi="Consolas"/>
+        </w:rPr>
+        <w:t>Fire(</w:t>
+      </w:r>
+      <w:proofErr w:type="gramEnd"/>
+      <w:r>
+        <w:rPr>
+          <w:rFonts w:ascii="Consolas" w:hAnsi="Consolas"/>
+        </w:rPr>
+        <w:t>)</w:t>
       </w:r>
     </w:p>
     <w:p>
       <w:pPr>
-        <w:spacing w:after="0"/>
-        <w:ind w:left="2880"/>
+        <w:spacing w:after="0" w:line="240" w:lineRule="auto"/>
+        <w:ind w:left="1440"/>
+        <w:rPr>
+          <w:rFonts w:ascii="Consolas" w:hAnsi="Consolas"/>
+        </w:rPr>
       </w:pPr>
       <w:r>
-        <w:t>END WHILE</w:t>
+        <w:rPr>
+          <w:rFonts w:ascii="Consolas" w:hAnsi="Consolas"/>
+        </w:rPr>
+        <w:t>{</w:t>
       </w:r>
     </w:p>
     <w:p>
       <w:pPr>
-        <w:spacing w:after="0"/>
-        <w:ind w:left="2160"/>
+        <w:spacing w:after="0" w:line="240" w:lineRule="auto"/>
+        <w:ind w:left="1440"/>
+        <w:rPr>
+          <w:rFonts w:ascii="Consolas" w:hAnsi="Consolas"/>
+        </w:rPr>
       </w:pPr>
       <w:r>
         <w:rPr>
-          <w:b/>
+          <w:rFonts w:ascii="Consolas" w:hAnsi="Consolas"/>
         </w:rPr>
-        <w:t>*Notes</w:t>
-      </w:r>
-      <w:r>
-        <w:t>: Yours should be much longer. You could use a decision tree or decision table instead if it is more appropriate.</w:t>
+        <w:tab/>
+      </w:r>
+      <w:proofErr w:type="spellStart"/>
+      <w:r>
+        <w:rPr>
+          <w:rFonts w:ascii="Consolas" w:hAnsi="Consolas"/>
+        </w:rPr>
+        <w:t>bulletDamage</w:t>
+      </w:r>
+      <w:proofErr w:type="spellEnd"/>
+      <w:r>
+        <w:rPr>
+          <w:rFonts w:ascii="Consolas" w:hAnsi="Consolas"/>
+        </w:rPr>
+        <w:t xml:space="preserve"> </w:t>
+      </w:r>
+      <w:r>
+        <w:rPr>
+          <w:rFonts w:ascii="Consolas" w:hAnsi="Consolas"/>
+        </w:rPr>
+        <w:t>&lt;-</w:t>
+      </w:r>
+      <w:r>
+        <w:rPr>
+          <w:rFonts w:ascii="Consolas" w:hAnsi="Consolas"/>
+        </w:rPr>
+        <w:t xml:space="preserve"> </w:t>
+      </w:r>
+      <w:proofErr w:type="spellStart"/>
+      <w:r>
+        <w:rPr>
+          <w:rFonts w:ascii="Consolas" w:hAnsi="Consolas"/>
+        </w:rPr>
+        <w:t>ammoManager.getBulletDamage</w:t>
+      </w:r>
+      <w:proofErr w:type="spellEnd"/>
+      <w:r>
+        <w:rPr>
+          <w:rFonts w:ascii="Consolas" w:hAnsi="Consolas"/>
+        </w:rPr>
+        <w:t>()</w:t>
+      </w:r>
+    </w:p>
+    <w:p>
+      <w:pPr>
+        <w:spacing w:after="0" w:line="240" w:lineRule="auto"/>
+        <w:ind w:left="1440"/>
+        <w:rPr>
+          <w:rFonts w:ascii="Consolas" w:hAnsi="Consolas"/>
+        </w:rPr>
+      </w:pPr>
+      <w:r>
+        <w:rPr>
+          <w:rFonts w:ascii="Consolas" w:hAnsi="Consolas"/>
+        </w:rPr>
+        <w:tab/>
+      </w:r>
+      <w:proofErr w:type="gramStart"/>
+      <w:r>
+        <w:rPr>
+          <w:rFonts w:ascii="Consolas" w:hAnsi="Consolas"/>
+        </w:rPr>
+        <w:t>if(</w:t>
+      </w:r>
+      <w:proofErr w:type="spellStart"/>
+      <w:proofErr w:type="gramEnd"/>
+      <w:r>
+        <w:rPr>
+          <w:rFonts w:ascii="Consolas" w:hAnsi="Consolas"/>
+        </w:rPr>
+        <w:t>bulletDamage</w:t>
+      </w:r>
+      <w:proofErr w:type="spellEnd"/>
+      <w:r>
+        <w:rPr>
+          <w:rFonts w:ascii="Consolas" w:hAnsi="Consolas"/>
+        </w:rPr>
+        <w:t xml:space="preserve"> == 0)</w:t>
+      </w:r>
+    </w:p>
+    <w:p>
+      <w:pPr>
+        <w:spacing w:after="0" w:line="240" w:lineRule="auto"/>
+        <w:ind w:left="1440"/>
+        <w:rPr>
+          <w:rFonts w:ascii="Consolas" w:hAnsi="Consolas"/>
+        </w:rPr>
+      </w:pPr>
+      <w:r>
+        <w:rPr>
+          <w:rFonts w:ascii="Consolas" w:hAnsi="Consolas"/>
+        </w:rPr>
+        <w:tab/>
+      </w:r>
+      <w:r>
+        <w:rPr>
+          <w:rFonts w:ascii="Consolas" w:hAnsi="Consolas"/>
+        </w:rPr>
+        <w:tab/>
+        <w:t>do nothing</w:t>
+      </w:r>
+    </w:p>
+    <w:p>
+      <w:pPr>
+        <w:spacing w:after="0" w:line="240" w:lineRule="auto"/>
+        <w:ind w:left="1440"/>
+        <w:rPr>
+          <w:rFonts w:ascii="Consolas" w:hAnsi="Consolas"/>
+        </w:rPr>
+      </w:pPr>
+      <w:r>
+        <w:rPr>
+          <w:rFonts w:ascii="Consolas" w:hAnsi="Consolas"/>
+        </w:rPr>
+        <w:tab/>
+        <w:t>else</w:t>
+      </w:r>
+    </w:p>
+    <w:p>
+      <w:pPr>
+        <w:spacing w:after="0" w:line="240" w:lineRule="auto"/>
+        <w:ind w:left="2160" w:firstLine="720"/>
+        <w:rPr>
+          <w:rFonts w:ascii="Consolas" w:hAnsi="Consolas"/>
+        </w:rPr>
+      </w:pPr>
+      <w:proofErr w:type="spellStart"/>
+      <w:r>
+        <w:rPr>
+          <w:rFonts w:ascii="Consolas" w:hAnsi="Consolas"/>
+        </w:rPr>
+        <w:t>totalDamage</w:t>
+      </w:r>
+      <w:proofErr w:type="spellEnd"/>
+      <w:r>
+        <w:rPr>
+          <w:rFonts w:ascii="Consolas" w:hAnsi="Consolas"/>
+        </w:rPr>
+        <w:t xml:space="preserve"> </w:t>
+      </w:r>
+      <w:r>
+        <w:rPr>
+          <w:rFonts w:ascii="Consolas" w:hAnsi="Consolas"/>
+        </w:rPr>
+        <w:t>&lt;-</w:t>
+      </w:r>
+      <w:r>
+        <w:rPr>
+          <w:rFonts w:ascii="Consolas" w:hAnsi="Consolas"/>
+        </w:rPr>
+        <w:t xml:space="preserve"> </w:t>
+      </w:r>
+      <w:proofErr w:type="spellStart"/>
+      <w:r>
+        <w:rPr>
+          <w:rFonts w:ascii="Consolas" w:hAnsi="Consolas"/>
+        </w:rPr>
+        <w:t>weaponModifier</w:t>
+      </w:r>
+      <w:proofErr w:type="spellEnd"/>
+      <w:r>
+        <w:rPr>
+          <w:rFonts w:ascii="Consolas" w:hAnsi="Consolas"/>
+        </w:rPr>
+        <w:t xml:space="preserve"> + </w:t>
+      </w:r>
+      <w:proofErr w:type="spellStart"/>
+      <w:r>
+        <w:rPr>
+          <w:rFonts w:ascii="Consolas" w:hAnsi="Consolas"/>
+        </w:rPr>
+        <w:t>bulletDamage</w:t>
+      </w:r>
+      <w:proofErr w:type="spellEnd"/>
+    </w:p>
+    <w:p>
+      <w:pPr>
+        <w:spacing w:after="0" w:line="240" w:lineRule="auto"/>
+        <w:ind w:left="1440"/>
+        <w:rPr>
+          <w:rFonts w:ascii="Consolas" w:hAnsi="Consolas"/>
+        </w:rPr>
+      </w:pPr>
+      <w:r>
+        <w:rPr>
+          <w:rFonts w:ascii="Consolas" w:hAnsi="Consolas"/>
+        </w:rPr>
+        <w:lastRenderedPageBreak/>
+        <w:tab/>
+      </w:r>
+      <w:r>
+        <w:rPr>
+          <w:rFonts w:ascii="Consolas" w:hAnsi="Consolas"/>
+        </w:rPr>
+        <w:tab/>
+      </w:r>
+      <w:proofErr w:type="spellStart"/>
+      <w:r>
+        <w:rPr>
+          <w:rFonts w:ascii="Consolas" w:hAnsi="Consolas"/>
+        </w:rPr>
+        <w:t>ammoManager.updateTotalBullets</w:t>
+      </w:r>
+      <w:proofErr w:type="spellEnd"/>
+      <w:r>
+        <w:rPr>
+          <w:rFonts w:ascii="Consolas" w:hAnsi="Consolas"/>
+        </w:rPr>
+        <w:t>(-1)</w:t>
+      </w:r>
+    </w:p>
+    <w:p>
+      <w:pPr>
+        <w:spacing w:after="0" w:line="240" w:lineRule="auto"/>
+        <w:ind w:left="1440"/>
+        <w:rPr>
+          <w:rFonts w:ascii="Consolas" w:hAnsi="Consolas"/>
+        </w:rPr>
+      </w:pPr>
+      <w:r>
+        <w:rPr>
+          <w:rFonts w:ascii="Consolas" w:hAnsi="Consolas"/>
+        </w:rPr>
+        <w:tab/>
+      </w:r>
+      <w:r>
+        <w:rPr>
+          <w:rFonts w:ascii="Consolas" w:hAnsi="Consolas"/>
+        </w:rPr>
+        <w:tab/>
+      </w:r>
+      <w:proofErr w:type="spellStart"/>
+      <w:r>
+        <w:rPr>
+          <w:rFonts w:ascii="Consolas" w:hAnsi="Consolas"/>
+        </w:rPr>
+        <w:t>spawnBullet</w:t>
+      </w:r>
+      <w:proofErr w:type="spellEnd"/>
+      <w:r>
+        <w:rPr>
+          <w:rFonts w:ascii="Consolas" w:hAnsi="Consolas"/>
+        </w:rPr>
+        <w:t>(</w:t>
+      </w:r>
+      <w:proofErr w:type="spellStart"/>
+      <w:r>
+        <w:rPr>
+          <w:rFonts w:ascii="Consolas" w:hAnsi="Consolas"/>
+        </w:rPr>
+        <w:t>totalDamage</w:t>
+      </w:r>
+      <w:proofErr w:type="spellEnd"/>
+      <w:r>
+        <w:rPr>
+          <w:rFonts w:ascii="Consolas" w:hAnsi="Consolas"/>
+        </w:rPr>
+        <w:t>)</w:t>
+      </w:r>
+    </w:p>
+    <w:p>
+      <w:pPr>
+        <w:spacing w:after="0" w:line="240" w:lineRule="auto"/>
+        <w:ind w:left="1440"/>
+        <w:rPr>
+          <w:rFonts w:ascii="Consolas" w:hAnsi="Consolas"/>
+        </w:rPr>
+      </w:pPr>
+      <w:r>
+        <w:rPr>
+          <w:rFonts w:ascii="Consolas" w:hAnsi="Consolas"/>
+        </w:rPr>
+        <w:t>}</w:t>
       </w:r>
     </w:p>
     <w:p>
       <w:pPr>
         <w:pStyle w:val="Heading2"/>
-        <w:numPr>
-          <w:ilvl w:val="0"/>
-          <w:numId w:val="2"/>
-        </w:numPr>
+        <w:spacing w:after="240"/>
+        <w:rPr>
+          <w:rFonts w:ascii="Calibri Light" w:hAnsi="Calibri Light" w:cs="Calibri Light"/>
+          <w:color w:val="auto"/>
+        </w:rPr>
       </w:pPr>
       <w:r>
-        <w:lastRenderedPageBreak/>
-        <w:t>Acceptance Tests</w:t>
-      </w:r>
-      <w:r>
-        <w:t xml:space="preserve"> ________9</w:t>
+        <w:rPr>
+          <w:rFonts w:ascii="Calibri Light" w:hAnsi="Calibri Light" w:cs="Calibri Light"/>
+          <w:color w:val="auto"/>
+        </w:rPr>
+        <w:t>4 Acceptance Tests</w:t>
       </w:r>
     </w:p>
     <w:p>
@@ -576,415 +1032,33 @@
         <w:ind w:left="720"/>
       </w:pPr>
       <w:r>
-        <w:t>[Describe the inputs and outputs of the tests you will run. Ensure you cover all the boundary cases.]</w:t>
+        <w:t>One test I will run will be to test the random weapon generator. A way I can test this would be to run the generator 30 times (or more) and evaluate the results. I would be looking for an even distribution of the weapon types, as well as no collisions when the weapons are placed on a randomly generated map.</w:t>
+      </w:r>
+      <w:r>
+        <w:t xml:space="preserve"> This can be modeled by sending output to either the console or a file to represent what weapon type was generated and if a collision was encountered.</w:t>
       </w:r>
     </w:p>
     <w:p>
       <w:pPr>
         <w:ind w:left="720"/>
-        <w:rPr>
-          <w:b/>
-        </w:rPr>
       </w:pPr>
       <w:r>
-        <w:rPr>
-          <w:b/>
-        </w:rPr>
-        <w:t>Example for random number generator feature</w:t>
-      </w:r>
-    </w:p>
-    <w:p>
-      <w:pPr>
-        <w:ind w:left="1440"/>
-      </w:pPr>
-      <w:r>
-        <w:t>Run feature 1000 times sending output to a file.</w:t>
-      </w:r>
-    </w:p>
-    <w:p>
-      <w:pPr>
-        <w:ind w:left="1440"/>
-      </w:pPr>
-      <w:r>
-        <w:t>The output file will have the following characteristics:</w:t>
-      </w:r>
-    </w:p>
-    <w:p>
-      <w:pPr>
-        <w:pStyle w:val="ListParagraph"/>
-        <w:numPr>
-          <w:ilvl w:val="0"/>
-          <w:numId w:val="3"/>
-        </w:numPr>
-      </w:pPr>
-      <w:r>
-        <w:t>Max number: 9</w:t>
-      </w:r>
-    </w:p>
-    <w:p>
-      <w:pPr>
-        <w:pStyle w:val="ListParagraph"/>
-        <w:numPr>
-          <w:ilvl w:val="0"/>
-          <w:numId w:val="3"/>
-        </w:numPr>
-      </w:pPr>
-      <w:r>
-        <w:t>Min number: 0</w:t>
-      </w:r>
-    </w:p>
-    <w:p>
-      <w:pPr>
-        <w:pStyle w:val="ListParagraph"/>
-        <w:numPr>
-          <w:ilvl w:val="0"/>
-          <w:numId w:val="3"/>
-        </w:numPr>
-      </w:pPr>
-      <w:r>
-        <w:t>Each digit between 0 and 9 appears at least 50 times</w:t>
-      </w:r>
-    </w:p>
-    <w:p>
-      <w:pPr>
-        <w:pStyle w:val="ListParagraph"/>
-        <w:numPr>
-          <w:ilvl w:val="0"/>
-          <w:numId w:val="3"/>
-        </w:numPr>
-      </w:pPr>
-      <w:r>
-        <w:t>No digit between 0 and 9 appears more than 300 times</w:t>
-      </w:r>
-    </w:p>
-    <w:p>
-      <w:pPr>
-        <w:pStyle w:val="ListParagraph"/>
-        <w:numPr>
-          <w:ilvl w:val="0"/>
-          <w:numId w:val="3"/>
-        </w:numPr>
-      </w:pPr>
-      <w:r>
-        <w:t>Consider each set of 10 consecutive outputs as a substring of the entire output. No substring may appear more than 3 times.</w:t>
-      </w:r>
-    </w:p>
-    <w:p>
-      <w:pPr>
-        <w:ind w:left="720"/>
-        <w:rPr>
-          <w:b/>
-        </w:rPr>
-      </w:pPr>
-      <w:r>
-        <w:rPr>
-          <w:b/>
-        </w:rPr>
-        <w:t xml:space="preserve">Example for divide </w:t>
-      </w:r>
-      <w:r>
-        <w:rPr>
-          <w:b/>
-        </w:rPr>
-        <w:t>feature</w:t>
-      </w:r>
-    </w:p>
-    <w:tbl>
-      <w:tblPr>
-        <w:tblStyle w:val="TableGrid"/>
-        <w:tblW w:w="0" w:type="auto"/>
-        <w:tblInd w:w="720" w:type="dxa"/>
-        <w:tblLook w:val="04A0" w:firstRow="1" w:lastRow="0" w:firstColumn="1" w:lastColumn="0" w:noHBand="0" w:noVBand="1"/>
-      </w:tblPr>
-      <w:tblGrid>
-        <w:gridCol w:w="999"/>
-        <w:gridCol w:w="1343"/>
-        <w:gridCol w:w="1524"/>
-        <w:gridCol w:w="4764"/>
-      </w:tblGrid>
-      <w:tr>
-        <w:tc>
-          <w:tcPr>
-            <w:tcW w:w="1008" w:type="dxa"/>
-            <w:shd w:val="clear" w:color="auto" w:fill="D9D9D9" w:themeFill="background1" w:themeFillShade="D9"/>
-          </w:tcPr>
-          <w:p>
-            <w:r>
-              <w:t>Output</w:t>
-            </w:r>
-          </w:p>
-        </w:tc>
-        <w:tc>
-          <w:tcPr>
-            <w:tcW w:w="1350" w:type="dxa"/>
-            <w:shd w:val="clear" w:color="auto" w:fill="D9D9D9" w:themeFill="background1" w:themeFillShade="D9"/>
-          </w:tcPr>
-          <w:p>
-            <w:r>
-              <w:t>Numerator</w:t>
-            </w:r>
-          </w:p>
-          <w:p>
-            <w:r>
-              <w:t>(int)</w:t>
-            </w:r>
-          </w:p>
-        </w:tc>
-        <w:tc>
-          <w:tcPr>
-            <w:tcW w:w="1530" w:type="dxa"/>
-            <w:shd w:val="clear" w:color="auto" w:fill="D9D9D9" w:themeFill="background1" w:themeFillShade="D9"/>
-          </w:tcPr>
-          <w:p>
-            <w:r>
-              <w:t>Denominator</w:t>
-            </w:r>
-          </w:p>
-          <w:p>
-            <w:r>
-              <w:t>(int)</w:t>
-            </w:r>
-          </w:p>
-        </w:tc>
-        <w:tc>
-          <w:tcPr>
-            <w:tcW w:w="4968" w:type="dxa"/>
-            <w:shd w:val="clear" w:color="auto" w:fill="D9D9D9" w:themeFill="background1" w:themeFillShade="D9"/>
-          </w:tcPr>
-          <w:p>
-            <w:r>
-              <w:t>Notes</w:t>
-            </w:r>
-          </w:p>
-        </w:tc>
-      </w:tr>
-      <w:tr>
-        <w:tc>
-          <w:tcPr>
-            <w:tcW w:w="1008" w:type="dxa"/>
-          </w:tcPr>
-          <w:p>
-            <w:r>
-              <w:t>0.5</w:t>
-            </w:r>
-          </w:p>
-        </w:tc>
-        <w:tc>
-          <w:tcPr>
-            <w:tcW w:w="1350" w:type="dxa"/>
-          </w:tcPr>
-          <w:p>
-            <w:r>
-              <w:t>1</w:t>
-            </w:r>
-          </w:p>
-        </w:tc>
-        <w:tc>
-          <w:tcPr>
-            <w:tcW w:w="1530" w:type="dxa"/>
-          </w:tcPr>
-          <w:p>
-            <w:r>
-              <w:t>2</w:t>
-            </w:r>
-          </w:p>
-        </w:tc>
-        <w:tc>
-          <w:tcPr>
-            <w:tcW w:w="4968" w:type="dxa"/>
-          </w:tcPr>
-          <w:p/>
-        </w:tc>
-      </w:tr>
-      <w:tr>
-        <w:tc>
-          <w:tcPr>
-            <w:tcW w:w="1008" w:type="dxa"/>
-          </w:tcPr>
-          <w:p>
-            <w:r>
-              <w:t>0.5</w:t>
-            </w:r>
-          </w:p>
-        </w:tc>
-        <w:tc>
-          <w:tcPr>
-            <w:tcW w:w="1350" w:type="dxa"/>
-          </w:tcPr>
-          <w:p>
-            <w:r>
-              <w:t>2</w:t>
-            </w:r>
-          </w:p>
-        </w:tc>
-        <w:tc>
-          <w:tcPr>
-            <w:tcW w:w="1530" w:type="dxa"/>
-          </w:tcPr>
-          <w:p>
-            <w:r>
-              <w:t>3</w:t>
-            </w:r>
-          </w:p>
-        </w:tc>
-        <w:tc>
-          <w:tcPr>
-            <w:tcW w:w="4968" w:type="dxa"/>
-          </w:tcPr>
-          <w:p>
-            <w:r>
-              <w:t>We only have 1 bit precision for outputs. Round all values to the nearest .5</w:t>
-            </w:r>
-          </w:p>
-        </w:tc>
-      </w:tr>
-      <w:tr>
-        <w:tc>
-          <w:tcPr>
-            <w:tcW w:w="1008" w:type="dxa"/>
-          </w:tcPr>
-          <w:p>
-            <w:r>
-              <w:t>0.0</w:t>
-            </w:r>
-          </w:p>
-        </w:tc>
-        <w:tc>
-          <w:tcPr>
-            <w:tcW w:w="1350" w:type="dxa"/>
-          </w:tcPr>
-          <w:p>
-            <w:r>
-              <w:t>1</w:t>
-            </w:r>
-          </w:p>
-        </w:tc>
-        <w:tc>
-          <w:tcPr>
-            <w:tcW w:w="1530" w:type="dxa"/>
-          </w:tcPr>
-          <w:p>
-            <w:r>
-              <w:t>4</w:t>
-            </w:r>
-          </w:p>
-        </w:tc>
-        <w:tc>
-          <w:tcPr>
-            <w:tcW w:w="4968" w:type="dxa"/>
-          </w:tcPr>
-          <w:p>
-            <w:r>
-              <w:t>At the 0.25 mark always round to the nearest whole integer</w:t>
-            </w:r>
-          </w:p>
-        </w:tc>
-      </w:tr>
-      <w:tr>
-        <w:tc>
-          <w:tcPr>
-            <w:tcW w:w="1008" w:type="dxa"/>
-          </w:tcPr>
-          <w:p>
-            <w:r>
-              <w:t>1.0</w:t>
-            </w:r>
-          </w:p>
-        </w:tc>
-        <w:tc>
-          <w:tcPr>
-            <w:tcW w:w="1350" w:type="dxa"/>
-          </w:tcPr>
-          <w:p>
-            <w:r>
-              <w:t>3</w:t>
-            </w:r>
-          </w:p>
-        </w:tc>
-        <w:tc>
-          <w:tcPr>
-            <w:tcW w:w="1530" w:type="dxa"/>
-          </w:tcPr>
-          <w:p>
-            <w:r>
-              <w:t>4</w:t>
-            </w:r>
-          </w:p>
-        </w:tc>
-        <w:tc>
-          <w:tcPr>
-            <w:tcW w:w="4968" w:type="dxa"/>
-          </w:tcPr>
-          <w:p>
-            <w:r>
-              <w:t>At the 0.75 mark always round to the nearest whole integer</w:t>
-            </w:r>
-          </w:p>
-        </w:tc>
-      </w:tr>
-      <w:tr>
-        <w:tc>
-          <w:tcPr>
-            <w:tcW w:w="1008" w:type="dxa"/>
-          </w:tcPr>
-          <w:p>
-            <w:r>
-              <w:t>255.5</w:t>
-            </w:r>
-          </w:p>
-        </w:tc>
-        <w:tc>
-          <w:tcPr>
-            <w:tcW w:w="1350" w:type="dxa"/>
-          </w:tcPr>
-          <w:p>
-            <w:r>
-              <w:t>5</w:t>
-            </w:r>
-          </w:p>
-        </w:tc>
-        <w:tc>
-          <w:tcPr>
-            <w:tcW w:w="1530" w:type="dxa"/>
-          </w:tcPr>
-          <w:p>
-            <w:r>
-              <w:t>0</w:t>
-            </w:r>
-          </w:p>
-        </w:tc>
-        <w:tc>
-          <w:tcPr>
-            <w:tcW w:w="4968" w:type="dxa"/>
-          </w:tcPr>
-          <w:p>
-            <w:r>
-              <w:t xml:space="preserve">On divide by 0, do not flag an error. Simply return our MAX_VAL which is 255.5. </w:t>
-            </w:r>
-          </w:p>
-        </w:tc>
-      </w:tr>
-    </w:tbl>
-    <w:p/>
-    <w:p>
-      <w:pPr>
-        <w:pStyle w:val="Heading2"/>
-        <w:rPr>
-          <w:rFonts w:ascii="Calibri Light" w:hAnsi="Calibri Light" w:cs="Calibri Light"/>
-          <w:color w:val="auto"/>
-        </w:rPr>
-      </w:pPr>
-      <w:r>
-        <w:rPr>
-          <w:rFonts w:ascii="Calibri Light" w:hAnsi="Calibri Light" w:cs="Calibri Light"/>
-          <w:color w:val="auto"/>
-        </w:rPr>
-        <w:t>4 Acceptance Tests</w:t>
+        <w:t xml:space="preserve">Another test I can run would be to test the projectiles and their interactions. I can generate a hundred bullets </w:t>
+      </w:r>
+      <w:r>
+        <w:t xml:space="preserve">sequentially </w:t>
+      </w:r>
+      <w:r>
+        <w:t>and make sure they are destroyed on impact, or at least moved out of the gameplay. I can also check to make sure the bullets are doing damage appropriately when they collide. At the same time, I will make sure the ammo total on the ammo manager class is counting bullets correctly.</w:t>
+      </w:r>
+      <w:r>
+        <w:t xml:space="preserve"> This can also be modeled by sending output to a file for the damage dealt when colliding with an object.</w:t>
       </w:r>
     </w:p>
     <w:p>
       <w:pPr>
         <w:pStyle w:val="Heading2"/>
+        <w:spacing w:after="240"/>
         <w:rPr>
           <w:rFonts w:ascii="Calibri Light" w:hAnsi="Calibri Light" w:cs="Calibri Light"/>
           <w:color w:val="auto"/>
@@ -1922,7 +1996,6 @@
                 <w:rFonts w:ascii="Calibri" w:eastAsia="Times New Roman" w:hAnsi="Calibri" w:cs="Calibri"/>
                 <w:color w:val="434343"/>
               </w:rPr>
-              <w:lastRenderedPageBreak/>
               <w:t>7</w:t>
             </w:r>
           </w:p>
@@ -2292,6 +2365,7 @@
         </w:rPr>
       </w:pPr>
       <w:r>
+        <w:lastRenderedPageBreak/>
         <w:tab/>
       </w:r>
       <w:r>
@@ -2311,17 +2385,9 @@
           <w:noProof/>
         </w:rPr>
         <w:drawing>
-          <wp:anchor distT="0" distB="0" distL="114300" distR="114300" simplePos="0" relativeHeight="251659264" behindDoc="0" locked="0" layoutInCell="1" allowOverlap="1" wp14:anchorId="37042966" wp14:editId="41FE4C35">
-            <wp:simplePos x="0" y="0"/>
-            <wp:positionH relativeFrom="column">
-              <wp:posOffset>0</wp:posOffset>
-            </wp:positionH>
-            <wp:positionV relativeFrom="paragraph">
-              <wp:posOffset>197485</wp:posOffset>
-            </wp:positionV>
+          <wp:inline distT="0" distB="0" distL="0" distR="0" wp14:anchorId="37042966" wp14:editId="110A8A5C">
             <wp:extent cx="5943600" cy="2520950"/>
             <wp:effectExtent l="0" t="0" r="0" b="0"/>
-            <wp:wrapTopAndBottom/>
             <wp:docPr id="3" name="Picture 3"/>
             <wp:cNvGraphicFramePr>
               <a:graphicFrameLocks xmlns:a="http://schemas.openxmlformats.org/drawingml/2006/main" noChangeAspect="1"/>
@@ -2334,7 +2400,7 @@
                     <pic:cNvPicPr/>
                   </pic:nvPicPr>
                   <pic:blipFill>
-                    <a:blip r:embed="rId9">
+                    <a:blip r:embed="rId12">
                       <a:extLst>
                         <a:ext uri="{28A0092B-C50C-407E-A947-70E740481C1C}">
                           <a14:useLocalDpi xmlns:a14="http://schemas.microsoft.com/office/drawing/2010/main" val="0"/>
@@ -2357,7 +2423,7 @@
                 </pic:pic>
               </a:graphicData>
             </a:graphic>
-          </wp:anchor>
+          </wp:inline>
         </w:drawing>
       </w:r>
     </w:p>
@@ -9570,8 +9636,8 @@
       </w:pPr>
     </w:p>
     <w:sectPr>
-      <w:headerReference w:type="default" r:id="rId10"/>
-      <w:headerReference w:type="first" r:id="rId11"/>
+      <w:headerReference w:type="default" r:id="rId13"/>
+      <w:headerReference w:type="first" r:id="rId14"/>
       <w:pgSz w:w="12240" w:h="15840"/>
       <w:pgMar w:top="1440" w:right="1440" w:bottom="1440" w:left="1440" w:header="720" w:footer="720" w:gutter="0"/>
       <w:cols w:space="720"/>

</xml_diff>